<commit_message>
Update Object Oriented Analysis and Design.docx
</commit_message>
<xml_diff>
--- a/Object Oriented Analysis and Design.docx
+++ b/Object Oriented Analysis and Design.docx
@@ -140,49 +140,8 @@
           <w:rFonts w:cs="Times New Roman"/>
           <w:szCs w:val="28"/>
         </w:rPr>
-        <w:t xml:space="preserve"> Assoc. Prof. Dr. </w:t>
-      </w:r>
-      <w:proofErr w:type="spellStart"/>
-      <w:r>
-        <w:rPr>
-          <w:rFonts w:cs="Times New Roman"/>
-          <w:szCs w:val="28"/>
-        </w:rPr>
-        <w:t>Trương</w:t>
-      </w:r>
-      <w:proofErr w:type="spellEnd"/>
-      <w:r>
-        <w:rPr>
-          <w:rFonts w:cs="Times New Roman"/>
-          <w:szCs w:val="28"/>
-        </w:rPr>
-        <w:t xml:space="preserve"> </w:t>
-      </w:r>
-      <w:proofErr w:type="spellStart"/>
-      <w:r>
-        <w:rPr>
-          <w:rFonts w:cs="Times New Roman"/>
-          <w:szCs w:val="28"/>
-        </w:rPr>
-        <w:t>Ninh</w:t>
-      </w:r>
-      <w:proofErr w:type="spellEnd"/>
-      <w:r>
-        <w:rPr>
-          <w:rFonts w:cs="Times New Roman"/>
-          <w:szCs w:val="28"/>
-        </w:rPr>
-        <w:t xml:space="preserve"> </w:t>
-      </w:r>
-      <w:proofErr w:type="spellStart"/>
-      <w:r>
-        <w:rPr>
-          <w:rFonts w:cs="Times New Roman"/>
-          <w:szCs w:val="28"/>
-        </w:rPr>
-        <w:t>Thuận</w:t>
-      </w:r>
-      <w:proofErr w:type="spellEnd"/>
+        <w:t xml:space="preserve"> Assoc. Prof. Dr. Trương Ninh Thuận</w:t>
+      </w:r>
     </w:p>
     <w:p>
       <w:pPr>
@@ -234,21 +193,12 @@
                 <w:szCs w:val="28"/>
               </w:rPr>
             </w:pPr>
-            <w:proofErr w:type="spellStart"/>
             <w:r>
               <w:rPr>
                 <w:rFonts w:cs="Times New Roman"/>
                 <w:szCs w:val="28"/>
               </w:rPr>
-              <w:t>Trần</w:t>
-            </w:r>
-            <w:proofErr w:type="spellEnd"/>
-            <w:r>
-              <w:rPr>
-                <w:rFonts w:cs="Times New Roman"/>
-                <w:szCs w:val="28"/>
-              </w:rPr>
-              <w:t xml:space="preserve"> Quang Vinh</w:t>
+              <w:t>Trần Quang Vinh</w:t>
             </w:r>
           </w:p>
         </w:tc>
@@ -308,47 +258,13 @@
                 <w:szCs w:val="28"/>
               </w:rPr>
             </w:pPr>
-            <w:proofErr w:type="spellStart"/>
             <w:r>
               <w:rPr>
                 <w:rFonts w:cs="Times New Roman"/>
                 <w:szCs w:val="28"/>
               </w:rPr>
-              <w:t>Phạm</w:t>
-            </w:r>
-            <w:proofErr w:type="spellEnd"/>
-            <w:r>
-              <w:rPr>
-                <w:rFonts w:cs="Times New Roman"/>
-                <w:szCs w:val="28"/>
-              </w:rPr>
-              <w:t xml:space="preserve"> </w:t>
-            </w:r>
-            <w:proofErr w:type="spellStart"/>
-            <w:r>
-              <w:rPr>
-                <w:rFonts w:cs="Times New Roman"/>
-                <w:szCs w:val="28"/>
-              </w:rPr>
-              <w:t>Thái</w:t>
-            </w:r>
-            <w:proofErr w:type="spellEnd"/>
-            <w:r>
-              <w:rPr>
-                <w:rFonts w:cs="Times New Roman"/>
-                <w:szCs w:val="28"/>
-              </w:rPr>
-              <w:t xml:space="preserve"> </w:t>
-            </w:r>
-            <w:proofErr w:type="spellStart"/>
-            <w:r>
-              <w:rPr>
-                <w:rFonts w:cs="Times New Roman"/>
-                <w:szCs w:val="28"/>
-              </w:rPr>
-              <w:t>Sơn</w:t>
-            </w:r>
-            <w:proofErr w:type="spellEnd"/>
+              <w:t>Phạm Thái Sơn</w:t>
+            </w:r>
           </w:p>
         </w:tc>
         <w:tc>
@@ -414,6 +330,12 @@
     </w:p>
     <w:sdt>
       <w:sdtPr>
+        <w:rPr>
+          <w:rFonts w:eastAsiaTheme="minorHAnsi" w:cstheme="minorBidi"/>
+          <w:b w:val="0"/>
+          <w:sz w:val="28"/>
+          <w:szCs w:val="22"/>
+        </w:rPr>
         <w:id w:val="-1215346032"/>
         <w:docPartObj>
           <w:docPartGallery w:val="Table of Contents"/>
@@ -422,11 +344,8 @@
       </w:sdtPr>
       <w:sdtEndPr>
         <w:rPr>
-          <w:rFonts w:eastAsiaTheme="minorHAnsi" w:cstheme="minorBidi"/>
           <w:bCs/>
           <w:noProof/>
-          <w:sz w:val="28"/>
-          <w:szCs w:val="22"/>
         </w:rPr>
       </w:sdtEndPr>
       <w:sdtContent>
@@ -460,7 +379,7 @@
           <w:r>
             <w:fldChar w:fldCharType="separate"/>
           </w:r>
-          <w:hyperlink w:anchor="_Toc21614733" w:history="1">
+          <w:hyperlink w:anchor="_Toc21942442" w:history="1">
             <w:r>
               <w:rPr>
                 <w:rStyle w:val="Hyperlink"/>
@@ -502,7 +421,7 @@
                 <w:noProof/>
                 <w:webHidden/>
               </w:rPr>
-              <w:instrText xml:space="preserve"> PAGEREF _Toc21614733 \h </w:instrText>
+              <w:instrText xml:space="preserve"> PAGEREF _Toc21942442 \h </w:instrText>
             </w:r>
             <w:r>
               <w:rPr>
@@ -546,7 +465,7 @@
               <w:sz w:val="22"/>
             </w:rPr>
           </w:pPr>
-          <w:hyperlink w:anchor="_Toc21614734" w:history="1">
+          <w:hyperlink w:anchor="_Toc21942443" w:history="1">
             <w:r>
               <w:rPr>
                 <w:rStyle w:val="Hyperlink"/>
@@ -588,7 +507,7 @@
                 <w:noProof/>
                 <w:webHidden/>
               </w:rPr>
-              <w:instrText xml:space="preserve"> PAGEREF _Toc21614734 \h </w:instrText>
+              <w:instrText xml:space="preserve"> PAGEREF _Toc21942443 \h </w:instrText>
             </w:r>
             <w:r>
               <w:rPr>
@@ -632,7 +551,7 @@
               <w:sz w:val="22"/>
             </w:rPr>
           </w:pPr>
-          <w:hyperlink w:anchor="_Toc21614735" w:history="1">
+          <w:hyperlink w:anchor="_Toc21942444" w:history="1">
             <w:r>
               <w:rPr>
                 <w:rStyle w:val="Hyperlink"/>
@@ -674,7 +593,7 @@
                 <w:noProof/>
                 <w:webHidden/>
               </w:rPr>
-              <w:instrText xml:space="preserve"> PAGEREF _Toc21614735 \h </w:instrText>
+              <w:instrText xml:space="preserve"> PAGEREF _Toc21942444 \h </w:instrText>
             </w:r>
             <w:r>
               <w:rPr>
@@ -718,7 +637,7 @@
               <w:sz w:val="22"/>
             </w:rPr>
           </w:pPr>
-          <w:hyperlink w:anchor="_Toc21614736" w:history="1">
+          <w:hyperlink w:anchor="_Toc21942445" w:history="1">
             <w:r>
               <w:rPr>
                 <w:rStyle w:val="Hyperlink"/>
@@ -760,7 +679,7 @@
                 <w:noProof/>
                 <w:webHidden/>
               </w:rPr>
-              <w:instrText xml:space="preserve"> PAGEREF _Toc21614736 \h </w:instrText>
+              <w:instrText xml:space="preserve"> PAGEREF _Toc21942445 \h </w:instrText>
             </w:r>
             <w:r>
               <w:rPr>
@@ -781,6 +700,178 @@
                 <w:webHidden/>
               </w:rPr>
               <w:t>3</w:t>
+            </w:r>
+            <w:r>
+              <w:rPr>
+                <w:noProof/>
+                <w:webHidden/>
+              </w:rPr>
+              <w:fldChar w:fldCharType="end"/>
+            </w:r>
+          </w:hyperlink>
+        </w:p>
+        <w:p>
+          <w:pPr>
+            <w:pStyle w:val="TOC2"/>
+            <w:tabs>
+              <w:tab w:val="left" w:pos="880"/>
+              <w:tab w:val="right" w:leader="dot" w:pos="9350"/>
+            </w:tabs>
+            <w:rPr>
+              <w:rFonts w:asciiTheme="minorHAnsi" w:eastAsiaTheme="minorEastAsia" w:hAnsiTheme="minorHAnsi"/>
+              <w:noProof/>
+              <w:sz w:val="22"/>
+            </w:rPr>
+          </w:pPr>
+          <w:hyperlink w:anchor="_Toc21942446" w:history="1">
+            <w:r>
+              <w:rPr>
+                <w:rStyle w:val="Hyperlink"/>
+                <w:noProof/>
+              </w:rPr>
+              <w:t>1.2</w:t>
+            </w:r>
+            <w:r>
+              <w:rPr>
+                <w:rFonts w:asciiTheme="minorHAnsi" w:eastAsiaTheme="minorEastAsia" w:hAnsiTheme="minorHAnsi"/>
+                <w:noProof/>
+                <w:sz w:val="22"/>
+              </w:rPr>
+              <w:tab/>
+            </w:r>
+            <w:r>
+              <w:rPr>
+                <w:rStyle w:val="Hyperlink"/>
+                <w:noProof/>
+              </w:rPr>
+              <w:t>Glossary</w:t>
+            </w:r>
+            <w:r>
+              <w:rPr>
+                <w:noProof/>
+                <w:webHidden/>
+              </w:rPr>
+              <w:tab/>
+            </w:r>
+            <w:r>
+              <w:rPr>
+                <w:noProof/>
+                <w:webHidden/>
+              </w:rPr>
+              <w:fldChar w:fldCharType="begin"/>
+            </w:r>
+            <w:r>
+              <w:rPr>
+                <w:noProof/>
+                <w:webHidden/>
+              </w:rPr>
+              <w:instrText xml:space="preserve"> PAGEREF _Toc21942446 \h </w:instrText>
+            </w:r>
+            <w:r>
+              <w:rPr>
+                <w:noProof/>
+                <w:webHidden/>
+              </w:rPr>
+            </w:r>
+            <w:r>
+              <w:rPr>
+                <w:noProof/>
+                <w:webHidden/>
+              </w:rPr>
+              <w:fldChar w:fldCharType="separate"/>
+            </w:r>
+            <w:r>
+              <w:rPr>
+                <w:noProof/>
+                <w:webHidden/>
+              </w:rPr>
+              <w:t>4</w:t>
+            </w:r>
+            <w:r>
+              <w:rPr>
+                <w:noProof/>
+                <w:webHidden/>
+              </w:rPr>
+              <w:fldChar w:fldCharType="end"/>
+            </w:r>
+          </w:hyperlink>
+        </w:p>
+        <w:p>
+          <w:pPr>
+            <w:pStyle w:val="TOC2"/>
+            <w:tabs>
+              <w:tab w:val="left" w:pos="880"/>
+              <w:tab w:val="right" w:leader="dot" w:pos="9350"/>
+            </w:tabs>
+            <w:rPr>
+              <w:rFonts w:asciiTheme="minorHAnsi" w:eastAsiaTheme="minorEastAsia" w:hAnsiTheme="minorHAnsi"/>
+              <w:noProof/>
+              <w:sz w:val="22"/>
+            </w:rPr>
+          </w:pPr>
+          <w:hyperlink w:anchor="_Toc21942447" w:history="1">
+            <w:r>
+              <w:rPr>
+                <w:rStyle w:val="Hyperlink"/>
+                <w:noProof/>
+              </w:rPr>
+              <w:t>1.3</w:t>
+            </w:r>
+            <w:r>
+              <w:rPr>
+                <w:rFonts w:asciiTheme="minorHAnsi" w:eastAsiaTheme="minorEastAsia" w:hAnsiTheme="minorHAnsi"/>
+                <w:noProof/>
+                <w:sz w:val="22"/>
+              </w:rPr>
+              <w:tab/>
+            </w:r>
+            <w:r>
+              <w:rPr>
+                <w:rStyle w:val="Hyperlink"/>
+                <w:noProof/>
+              </w:rPr>
+              <w:t>Supplementary specifications</w:t>
+            </w:r>
+            <w:r>
+              <w:rPr>
+                <w:noProof/>
+                <w:webHidden/>
+              </w:rPr>
+              <w:tab/>
+            </w:r>
+            <w:r>
+              <w:rPr>
+                <w:noProof/>
+                <w:webHidden/>
+              </w:rPr>
+              <w:fldChar w:fldCharType="begin"/>
+            </w:r>
+            <w:r>
+              <w:rPr>
+                <w:noProof/>
+                <w:webHidden/>
+              </w:rPr>
+              <w:instrText xml:space="preserve"> PAGEREF _Toc21942447 \h </w:instrText>
+            </w:r>
+            <w:r>
+              <w:rPr>
+                <w:noProof/>
+                <w:webHidden/>
+              </w:rPr>
+            </w:r>
+            <w:r>
+              <w:rPr>
+                <w:noProof/>
+                <w:webHidden/>
+              </w:rPr>
+              <w:fldChar w:fldCharType="separate"/>
+            </w:r>
+            <w:r>
+              <w:rPr>
+                <w:noProof/>
+                <w:webHidden/>
+              </w:rPr>
+              <w:t>5</w:t>
             </w:r>
             <w:r>
               <w:rPr>
@@ -815,8 +906,6 @@
       <w:r>
         <w:br w:type="page"/>
       </w:r>
-      <w:bookmarkStart w:id="0" w:name="_GoBack"/>
-      <w:bookmarkEnd w:id="0"/>
     </w:p>
     <w:p>
       <w:pPr>
@@ -826,38 +915,38 @@
           <w:numId w:val="5"/>
         </w:numPr>
       </w:pPr>
-      <w:bookmarkStart w:id="1" w:name="_Toc21614733"/>
+      <w:bookmarkStart w:id="0" w:name="_Toc21942442"/>
       <w:r>
         <w:lastRenderedPageBreak/>
         <w:t>Requirements</w:t>
       </w:r>
+      <w:bookmarkEnd w:id="0"/>
+    </w:p>
+    <w:p>
+      <w:pPr>
+        <w:pStyle w:val="Heading2"/>
+      </w:pPr>
+      <w:bookmarkStart w:id="1" w:name="_Toc21942443"/>
+      <w:r>
+        <w:t>Problem statement</w:t>
+      </w:r>
       <w:bookmarkEnd w:id="1"/>
     </w:p>
     <w:p>
       <w:pPr>
-        <w:pStyle w:val="Heading2"/>
-      </w:pPr>
-      <w:bookmarkStart w:id="2" w:name="_Toc21614734"/>
-      <w:r>
-        <w:t>Problem statement</w:t>
+        <w:pStyle w:val="Heading3"/>
+      </w:pPr>
+      <w:bookmarkStart w:id="2" w:name="_Toc21942444"/>
+      <w:r>
+        <w:t xml:space="preserve">Addressing </w:t>
+      </w:r>
+      <w:r>
+        <w:t>the</w:t>
+      </w:r>
+      <w:r>
+        <w:t xml:space="preserve"> problem</w:t>
       </w:r>
       <w:bookmarkEnd w:id="2"/>
-    </w:p>
-    <w:p>
-      <w:pPr>
-        <w:pStyle w:val="Heading3"/>
-      </w:pPr>
-      <w:bookmarkStart w:id="3" w:name="_Toc21614735"/>
-      <w:r>
-        <w:t xml:space="preserve">Addressing </w:t>
-      </w:r>
-      <w:r>
-        <w:t>the</w:t>
-      </w:r>
-      <w:r>
-        <w:t xml:space="preserve"> problem</w:t>
-      </w:r>
-      <w:bookmarkEnd w:id="3"/>
     </w:p>
     <w:p>
       <w:pPr>
@@ -915,21 +1004,51 @@
           <w:rFonts w:cs="Times New Roman"/>
           <w:szCs w:val="28"/>
         </w:rPr>
-        <w:t xml:space="preserve"> without the need of going out to a physical store or waiting at a queue in a movie theater. This has come to a demand for a system to solve this problem.</w:t>
+        <w:t xml:space="preserve"> without the need of going out to a physical store or waiting at a queue in a movie theater. </w:t>
+      </w:r>
+      <w:r>
+        <w:rPr>
+          <w:rFonts w:cs="Times New Roman"/>
+          <w:szCs w:val="28"/>
+        </w:rPr>
+        <w:t>Movies distributors can distribute their</w:t>
+      </w:r>
+      <w:r>
+        <w:rPr>
+          <w:rFonts w:cs="Times New Roman"/>
+          <w:szCs w:val="28"/>
+        </w:rPr>
+        <w:t xml:space="preserve"> movies on the system so that users can watch them.</w:t>
+      </w:r>
+      <w:r>
+        <w:rPr>
+          <w:rFonts w:cs="Times New Roman"/>
+          <w:szCs w:val="28"/>
+        </w:rPr>
+        <w:t xml:space="preserve"> </w:t>
+      </w:r>
+      <w:r>
+        <w:rPr>
+          <w:rFonts w:cs="Times New Roman"/>
+          <w:szCs w:val="28"/>
+        </w:rPr>
+        <w:t>This has come to a demand for a system to solve this problem.</w:t>
       </w:r>
     </w:p>
     <w:p>
       <w:pPr>
         <w:pStyle w:val="Heading3"/>
       </w:pPr>
-      <w:bookmarkStart w:id="4" w:name="_Toc21614736"/>
+      <w:bookmarkStart w:id="3" w:name="_Toc21942445"/>
       <w:r>
         <w:t>Solution</w:t>
       </w:r>
-      <w:bookmarkEnd w:id="4"/>
-    </w:p>
-    <w:p>
-      <w:pPr>
+      <w:bookmarkEnd w:id="3"/>
+    </w:p>
+    <w:p>
+      <w:pPr>
+        <w:ind w:firstLine="720"/>
+        <w:jc w:val="both"/>
         <w:rPr>
           <w:b/>
           <w:bCs/>
@@ -939,16 +1058,7 @@
         <w:t>Netflix.com is built as an online entertainment platform</w:t>
       </w:r>
       <w:r>
-        <w:t xml:space="preserve"> so that users can watch the movie directly on the website. </w:t>
-      </w:r>
-      <w:r>
-        <w:t>Netflix is a streaming service that offers a wide variety of award-winning TV shows, movies, anime, documentaries, and more on thousands of internet-connected devices.</w:t>
-      </w:r>
-      <w:r>
-        <w:t xml:space="preserve"> </w:t>
-      </w:r>
-      <w:r>
-        <w:t>You can watch as much as you want, whenever you want without a single commercial – all for one low monthly price. There's always something new to discover and new TV shows and movies are added every week!</w:t>
+        <w:t xml:space="preserve"> so that users can watch the movie directly on the website. Netflix is a streaming service that offers a wide variety of award-winning TV shows, movies, anime, documentaries, and more on thousands of internet-connected devices. You can watch as much as you want, whenever you want without a single commercial – all for one low monthly price. There's always something new to discover and new TV shows and movies are added every week!</w:t>
       </w:r>
     </w:p>
     <w:p>
@@ -968,17 +1078,368 @@
     </w:p>
     <w:p>
       <w:pPr>
+        <w:jc w:val="both"/>
+      </w:pPr>
+      <w:r>
+        <w:tab/>
+        <w:t>The system will be developed as a web application. End users will interact with the system over the Internet via a wide range of devices (smartphones, PCs, smart TV…).</w:t>
+      </w:r>
+    </w:p>
+    <w:p>
+      <w:pPr>
+        <w:jc w:val="both"/>
+      </w:pPr>
+      <w:r>
+        <w:tab/>
+        <w:t xml:space="preserve">People can register for an account then log into the system and buy a </w:t>
+      </w:r>
+      <w:r>
+        <w:t xml:space="preserve">monthly </w:t>
+      </w:r>
+      <w:r>
+        <w:t>subscription to start watching movies.</w:t>
+      </w:r>
+    </w:p>
+    <w:p>
+      <w:pPr>
+        <w:ind w:firstLine="720"/>
+        <w:jc w:val="both"/>
+      </w:pPr>
+      <w:r>
+        <w:t>Users can search for movie</w:t>
+      </w:r>
+      <w:r>
+        <w:t>s and TV shows they are interested in</w:t>
+      </w:r>
+      <w:r>
+        <w:t xml:space="preserve"> and watch it</w:t>
+      </w:r>
+      <w:r>
+        <w:t>.</w:t>
+      </w:r>
+      <w:r>
+        <w:t xml:space="preserve"> </w:t>
+      </w:r>
+      <w:r>
+        <w:t xml:space="preserve">They can </w:t>
+      </w:r>
+      <w:r>
+        <w:t xml:space="preserve">also </w:t>
+      </w:r>
+      <w:r>
+        <w:t>view the information of a movie such as synopsis, trailers,</w:t>
+      </w:r>
+      <w:r>
+        <w:t xml:space="preserve"> </w:t>
+      </w:r>
+      <w:r>
+        <w:t>etc. Moreover, they can add a movie to their watch list to watch later.</w:t>
+      </w:r>
+    </w:p>
+    <w:p>
+      <w:pPr>
+        <w:ind w:firstLine="720"/>
+        <w:jc w:val="both"/>
+      </w:pPr>
+      <w:r>
+        <w:t>Administrator can upload movies and TV shows, edit their information on the system.</w:t>
+      </w:r>
+    </w:p>
+    <w:p>
+      <w:pPr>
+        <w:jc w:val="both"/>
         <w:rPr>
           <w:b/>
           <w:bCs/>
         </w:rPr>
       </w:pPr>
       <w:r>
-        <w:br/>
-      </w:r>
-      <w:r>
-        <w:br/>
-      </w:r>
+        <w:rPr>
+          <w:b/>
+          <w:bCs/>
+        </w:rPr>
+        <w:t>End users</w:t>
+      </w:r>
+    </w:p>
+    <w:p>
+      <w:pPr>
+        <w:jc w:val="both"/>
+      </w:pPr>
+      <w:r>
+        <w:tab/>
+        <w:t>The system’s end users are as follow:</w:t>
+      </w:r>
+    </w:p>
+    <w:p>
+      <w:pPr>
+        <w:pStyle w:val="ListParagraph"/>
+        <w:numPr>
+          <w:ilvl w:val="0"/>
+          <w:numId w:val="6"/>
+        </w:numPr>
+        <w:jc w:val="both"/>
+      </w:pPr>
+      <w:r>
+        <w:lastRenderedPageBreak/>
+        <w:t>Users</w:t>
+      </w:r>
+    </w:p>
+    <w:p>
+      <w:pPr>
+        <w:pStyle w:val="ListParagraph"/>
+        <w:jc w:val="both"/>
+      </w:pPr>
+      <w:r>
+        <w:t>Users are v</w:t>
+      </w:r>
+      <w:r>
+        <w:t xml:space="preserve">isitors registered to become </w:t>
+      </w:r>
+      <w:r>
+        <w:t xml:space="preserve">registered </w:t>
+      </w:r>
+      <w:r>
+        <w:t xml:space="preserve">users. They can buy subscription to watch movies and TV shows. </w:t>
+      </w:r>
+      <w:r>
+        <w:t>U</w:t>
+      </w:r>
+      <w:r>
+        <w:t>sers can view information about the movies</w:t>
+      </w:r>
+      <w:r>
+        <w:t xml:space="preserve"> and add them to their watch list</w:t>
+      </w:r>
+      <w:r>
+        <w:t>.</w:t>
+      </w:r>
+    </w:p>
+    <w:p>
+      <w:pPr>
+        <w:pStyle w:val="ListParagraph"/>
+        <w:numPr>
+          <w:ilvl w:val="0"/>
+          <w:numId w:val="6"/>
+        </w:numPr>
+        <w:jc w:val="both"/>
+      </w:pPr>
+      <w:r>
+        <w:t>Administrators</w:t>
+      </w:r>
+    </w:p>
+    <w:p>
+      <w:pPr>
+        <w:pStyle w:val="ListParagraph"/>
+        <w:jc w:val="both"/>
+      </w:pPr>
+      <w:r>
+        <w:t>Administrators are responsible for managing the movies and TV shows on the system. They can upload movies, edit</w:t>
+      </w:r>
+      <w:r>
+        <w:t xml:space="preserve"> their information. They can also delete movies from a system if the contract with </w:t>
+      </w:r>
+      <w:r>
+        <w:t>their</w:t>
+      </w:r>
+      <w:r>
+        <w:t xml:space="preserve"> distributors expires</w:t>
+      </w:r>
+      <w:r>
+        <w:t>.</w:t>
+      </w:r>
+    </w:p>
+    <w:p>
+      <w:pPr>
+        <w:pStyle w:val="Heading2"/>
+      </w:pPr>
+      <w:bookmarkStart w:id="4" w:name="_Toc21942446"/>
+      <w:r>
+        <w:t>Glossary</w:t>
+      </w:r>
+      <w:bookmarkEnd w:id="4"/>
+    </w:p>
+    <w:p>
+      <w:r>
+        <w:rPr>
+          <w:b/>
+          <w:bCs/>
+        </w:rPr>
+        <w:t>Introduction</w:t>
+      </w:r>
+    </w:p>
+    <w:p>
+      <w:pPr>
+        <w:jc w:val="both"/>
+      </w:pPr>
+      <w:r>
+        <w:tab/>
+        <w:t xml:space="preserve">This document is used to define terminology specific to the problem domain, explaining terms, which maybe unfamiliar to the reader of the use-case descriptions or other project documents. Often, this document can be used as an informal data dictionary, capturing data definitions so that use-case descriptions and other </w:t>
+      </w:r>
+      <w:r>
+        <w:t>project documents can focus on what the system must do with the information.</w:t>
+      </w:r>
+    </w:p>
+    <w:p>
+      <w:pPr>
+        <w:jc w:val="both"/>
+      </w:pPr>
+      <w:r>
+        <w:rPr>
+          <w:b/>
+          <w:bCs/>
+        </w:rPr>
+        <w:t>Definitions</w:t>
+      </w:r>
+    </w:p>
+    <w:p>
+      <w:pPr>
+        <w:jc w:val="both"/>
+      </w:pPr>
+      <w:r>
+        <w:tab/>
+        <w:t>The glossary contains the working definitions for the key concepts in the Netflix.com website.</w:t>
+      </w:r>
+    </w:p>
+    <w:p>
+      <w:pPr>
+        <w:jc w:val="both"/>
+      </w:pPr>
+      <w:r>
+        <w:rPr>
+          <w:b/>
+          <w:bCs/>
+        </w:rPr>
+        <w:t>Account</w:t>
+      </w:r>
+    </w:p>
+    <w:p>
+      <w:pPr>
+        <w:jc w:val="both"/>
+      </w:pPr>
+      <w:r>
+        <w:tab/>
+        <w:t xml:space="preserve">A record about a user/administrator containing information about his/her username, e-mail, password, </w:t>
+      </w:r>
+      <w:r>
+        <w:t>subscription</w:t>
+      </w:r>
+      <w:r>
+        <w:t xml:space="preserve"> and payment information. Each account has a unique user ID, which are used to identify the user/administrator and grant them access to specific parts of the system.</w:t>
+      </w:r>
+    </w:p>
+    <w:p>
+      <w:pPr>
+        <w:jc w:val="both"/>
+      </w:pPr>
+      <w:r>
+        <w:rPr>
+          <w:b/>
+          <w:bCs/>
+        </w:rPr>
+        <w:t>Administrator</w:t>
+      </w:r>
+    </w:p>
+    <w:p>
+      <w:pPr>
+        <w:jc w:val="both"/>
+      </w:pPr>
+      <w:r>
+        <w:tab/>
+        <w:t>A person whose job is to manage movies and TV shows on the system. He/she is responsible for uploading movies, adding or editing movies’ information and delete the movies from the system when the contracts are expired.</w:t>
+      </w:r>
+    </w:p>
+    <w:p>
+      <w:pPr>
+        <w:jc w:val="both"/>
+        <w:rPr>
+          <w:b/>
+          <w:bCs/>
+        </w:rPr>
+      </w:pPr>
+      <w:r>
+        <w:rPr>
+          <w:b/>
+          <w:bCs/>
+        </w:rPr>
+        <w:t>Movie</w:t>
+      </w:r>
+    </w:p>
+    <w:p>
+      <w:pPr>
+        <w:jc w:val="both"/>
+      </w:pPr>
+      <w:r>
+        <w:tab/>
+        <w:t xml:space="preserve">A movie made by movie studios and published by a </w:t>
+      </w:r>
+      <w:r>
+        <w:t>distributor.</w:t>
+      </w:r>
+    </w:p>
+    <w:p>
+      <w:pPr>
+        <w:jc w:val="both"/>
+        <w:rPr>
+          <w:b/>
+          <w:bCs/>
+        </w:rPr>
+      </w:pPr>
+      <w:r>
+        <w:rPr>
+          <w:b/>
+          <w:bCs/>
+        </w:rPr>
+        <w:t>TV Show</w:t>
+      </w:r>
+    </w:p>
+    <w:p>
+      <w:pPr>
+        <w:jc w:val="both"/>
+      </w:pPr>
+      <w:r>
+        <w:lastRenderedPageBreak/>
+        <w:tab/>
+        <w:t>A TV series consists of multiple episodes. Multiple episodes can be grouped into a season. A TV series may consist of one or many seasons.</w:t>
+      </w:r>
+    </w:p>
+    <w:p>
+      <w:pPr>
+        <w:jc w:val="both"/>
+        <w:rPr>
+          <w:b/>
+          <w:bCs/>
+        </w:rPr>
+      </w:pPr>
+      <w:r>
+        <w:rPr>
+          <w:b/>
+          <w:bCs/>
+        </w:rPr>
+        <w:t>User</w:t>
+      </w:r>
+    </w:p>
+    <w:p>
+      <w:pPr>
+        <w:jc w:val="both"/>
+      </w:pPr>
+      <w:r>
+        <w:tab/>
+      </w:r>
+      <w:r>
+        <w:t>Any person who has a registered account on the website but is not an administrator. Users can buy or cancel subscriptions, watch movies and view their information.</w:t>
+      </w:r>
+    </w:p>
+    <w:p>
+      <w:pPr>
+        <w:pStyle w:val="Heading2"/>
+      </w:pPr>
+      <w:bookmarkStart w:id="5" w:name="_Toc21942447"/>
+      <w:r>
+        <w:t>Supplementary specifications</w:t>
+      </w:r>
+      <w:bookmarkStart w:id="6" w:name="_GoBack"/>
+      <w:bookmarkEnd w:id="5"/>
+      <w:bookmarkEnd w:id="6"/>
     </w:p>
     <w:sectPr>
       <w:pgSz w:w="12240" w:h="15840"/>
@@ -1180,7 +1641,6 @@
     <w:lvl w:ilvl="0">
       <w:start w:val="1"/>
       <w:numFmt w:val="decimal"/>
-      <w:pStyle w:val="Heading1"/>
       <w:lvlText w:val="%1"/>
       <w:lvlJc w:val="left"/>
       <w:pPr>
@@ -1193,7 +1653,6 @@
     <w:lvl w:ilvl="1">
       <w:start w:val="1"/>
       <w:numFmt w:val="decimal"/>
-      <w:pStyle w:val="Heading2"/>
       <w:lvlText w:val="%1.%2"/>
       <w:lvlJc w:val="left"/>
       <w:pPr>
@@ -1206,7 +1665,6 @@
     <w:lvl w:ilvl="2">
       <w:start w:val="1"/>
       <w:numFmt w:val="decimal"/>
-      <w:pStyle w:val="Heading3"/>
       <w:lvlText w:val="%1.%2.%3"/>
       <w:lvlJc w:val="left"/>
       <w:pPr>
@@ -1219,7 +1677,6 @@
     <w:lvl w:ilvl="3">
       <w:start w:val="1"/>
       <w:numFmt w:val="decimal"/>
-      <w:pStyle w:val="Heading4"/>
       <w:lvlText w:val="%1.%2.%3.%4"/>
       <w:lvlJc w:val="left"/>
       <w:pPr>
@@ -1232,7 +1689,6 @@
     <w:lvl w:ilvl="4">
       <w:start w:val="1"/>
       <w:numFmt w:val="decimal"/>
-      <w:pStyle w:val="Heading5"/>
       <w:lvlText w:val="%1.%2.%3.%4.%5"/>
       <w:lvlJc w:val="left"/>
       <w:pPr>
@@ -1245,7 +1701,6 @@
     <w:lvl w:ilvl="5">
       <w:start w:val="1"/>
       <w:numFmt w:val="decimal"/>
-      <w:pStyle w:val="Heading6"/>
       <w:lvlText w:val="%1.%2.%3.%4.%5.%6"/>
       <w:lvlJc w:val="left"/>
       <w:pPr>
@@ -1258,7 +1713,6 @@
     <w:lvl w:ilvl="6">
       <w:start w:val="1"/>
       <w:numFmt w:val="decimal"/>
-      <w:pStyle w:val="Heading7"/>
       <w:lvlText w:val="%1.%2.%3.%4.%5.%6.%7"/>
       <w:lvlJc w:val="left"/>
       <w:pPr>
@@ -1271,7 +1725,6 @@
     <w:lvl w:ilvl="7">
       <w:start w:val="1"/>
       <w:numFmt w:val="decimal"/>
-      <w:pStyle w:val="Heading8"/>
       <w:lvlText w:val="%1.%2.%3.%4.%5.%6.%7.%8"/>
       <w:lvlJc w:val="left"/>
       <w:pPr>
@@ -1284,7 +1737,6 @@
     <w:lvl w:ilvl="8">
       <w:start w:val="1"/>
       <w:numFmt w:val="decimal"/>
-      <w:pStyle w:val="Heading9"/>
       <w:lvlText w:val="%1.%2.%3.%4.%5.%6.%7.%8.%9"/>
       <w:lvlJc w:val="left"/>
       <w:pPr>
@@ -1296,6 +1748,118 @@
     </w:lvl>
   </w:abstractNum>
   <w:abstractNum w:abstractNumId="3" w15:restartNumberingAfterBreak="0">
+    <w:nsid w:val="52BF3082"/>
+    <w:multiLevelType w:val="hybridMultilevel"/>
+    <w:tmpl w:val="267CE482"/>
+    <w:lvl w:ilvl="0" w:tplc="861EB50C">
+      <w:numFmt w:val="bullet"/>
+      <w:lvlText w:val=""/>
+      <w:lvlJc w:val="left"/>
+      <w:pPr>
+        <w:ind w:left="720" w:hanging="360"/>
+      </w:pPr>
+      <w:rPr>
+        <w:rFonts w:ascii="Symbol" w:eastAsiaTheme="minorHAnsi" w:hAnsi="Symbol" w:cstheme="minorBidi" w:hint="default"/>
+      </w:rPr>
+    </w:lvl>
+    <w:lvl w:ilvl="1" w:tplc="04090003" w:tentative="1">
+      <w:start w:val="1"/>
+      <w:numFmt w:val="bullet"/>
+      <w:lvlText w:val="o"/>
+      <w:lvlJc w:val="left"/>
+      <w:pPr>
+        <w:ind w:left="1440" w:hanging="360"/>
+      </w:pPr>
+      <w:rPr>
+        <w:rFonts w:ascii="Courier New" w:hAnsi="Courier New" w:cs="Courier New" w:hint="default"/>
+      </w:rPr>
+    </w:lvl>
+    <w:lvl w:ilvl="2" w:tplc="04090005" w:tentative="1">
+      <w:start w:val="1"/>
+      <w:numFmt w:val="bullet"/>
+      <w:lvlText w:val=""/>
+      <w:lvlJc w:val="left"/>
+      <w:pPr>
+        <w:ind w:left="2160" w:hanging="360"/>
+      </w:pPr>
+      <w:rPr>
+        <w:rFonts w:ascii="Wingdings" w:hAnsi="Wingdings" w:hint="default"/>
+      </w:rPr>
+    </w:lvl>
+    <w:lvl w:ilvl="3" w:tplc="04090001" w:tentative="1">
+      <w:start w:val="1"/>
+      <w:numFmt w:val="bullet"/>
+      <w:lvlText w:val=""/>
+      <w:lvlJc w:val="left"/>
+      <w:pPr>
+        <w:ind w:left="2880" w:hanging="360"/>
+      </w:pPr>
+      <w:rPr>
+        <w:rFonts w:ascii="Symbol" w:hAnsi="Symbol" w:hint="default"/>
+      </w:rPr>
+    </w:lvl>
+    <w:lvl w:ilvl="4" w:tplc="04090003" w:tentative="1">
+      <w:start w:val="1"/>
+      <w:numFmt w:val="bullet"/>
+      <w:lvlText w:val="o"/>
+      <w:lvlJc w:val="left"/>
+      <w:pPr>
+        <w:ind w:left="3600" w:hanging="360"/>
+      </w:pPr>
+      <w:rPr>
+        <w:rFonts w:ascii="Courier New" w:hAnsi="Courier New" w:cs="Courier New" w:hint="default"/>
+      </w:rPr>
+    </w:lvl>
+    <w:lvl w:ilvl="5" w:tplc="04090005" w:tentative="1">
+      <w:start w:val="1"/>
+      <w:numFmt w:val="bullet"/>
+      <w:lvlText w:val=""/>
+      <w:lvlJc w:val="left"/>
+      <w:pPr>
+        <w:ind w:left="4320" w:hanging="360"/>
+      </w:pPr>
+      <w:rPr>
+        <w:rFonts w:ascii="Wingdings" w:hAnsi="Wingdings" w:hint="default"/>
+      </w:rPr>
+    </w:lvl>
+    <w:lvl w:ilvl="6" w:tplc="04090001" w:tentative="1">
+      <w:start w:val="1"/>
+      <w:numFmt w:val="bullet"/>
+      <w:lvlText w:val=""/>
+      <w:lvlJc w:val="left"/>
+      <w:pPr>
+        <w:ind w:left="5040" w:hanging="360"/>
+      </w:pPr>
+      <w:rPr>
+        <w:rFonts w:ascii="Symbol" w:hAnsi="Symbol" w:hint="default"/>
+      </w:rPr>
+    </w:lvl>
+    <w:lvl w:ilvl="7" w:tplc="04090003" w:tentative="1">
+      <w:start w:val="1"/>
+      <w:numFmt w:val="bullet"/>
+      <w:lvlText w:val="o"/>
+      <w:lvlJc w:val="left"/>
+      <w:pPr>
+        <w:ind w:left="5760" w:hanging="360"/>
+      </w:pPr>
+      <w:rPr>
+        <w:rFonts w:ascii="Courier New" w:hAnsi="Courier New" w:cs="Courier New" w:hint="default"/>
+      </w:rPr>
+    </w:lvl>
+    <w:lvl w:ilvl="8" w:tplc="04090005" w:tentative="1">
+      <w:start w:val="1"/>
+      <w:numFmt w:val="bullet"/>
+      <w:lvlText w:val=""/>
+      <w:lvlJc w:val="left"/>
+      <w:pPr>
+        <w:ind w:left="6480" w:hanging="360"/>
+      </w:pPr>
+      <w:rPr>
+        <w:rFonts w:ascii="Wingdings" w:hAnsi="Wingdings" w:hint="default"/>
+      </w:rPr>
+    </w:lvl>
+  </w:abstractNum>
+  <w:abstractNum w:abstractNumId="4" w15:restartNumberingAfterBreak="0">
     <w:nsid w:val="78912864"/>
     <w:multiLevelType w:val="multilevel"/>
     <w:tmpl w:val="0409001F"/>
@@ -1385,7 +1949,7 @@
     <w:abstractNumId w:val="1"/>
   </w:num>
   <w:num w:numId="2">
-    <w:abstractNumId w:val="3"/>
+    <w:abstractNumId w:val="4"/>
   </w:num>
   <w:num w:numId="3">
     <w:abstractNumId w:val="0"/>
@@ -1422,6 +1986,9 @@
     <w:lvlOverride w:ilvl="8">
       <w:startOverride w:val="1"/>
     </w:lvlOverride>
+  </w:num>
+  <w:num w:numId="6">
+    <w:abstractNumId w:val="3"/>
   </w:num>
 </w:numbering>
 </file>
@@ -1549,6 +2116,7 @@
     <w:lsdException w:name="HTML Sample" w:semiHidden="1" w:unhideWhenUsed="1"/>
     <w:lsdException w:name="HTML Typewriter" w:semiHidden="1" w:unhideWhenUsed="1"/>
     <w:lsdException w:name="HTML Variable" w:semiHidden="1" w:unhideWhenUsed="1"/>
+    <w:lsdException w:name="Normal Table" w:semiHidden="1" w:unhideWhenUsed="1"/>
     <w:lsdException w:name="annotation subject" w:semiHidden="1" w:unhideWhenUsed="1"/>
     <w:lsdException w:name="No List" w:semiHidden="1" w:unhideWhenUsed="1"/>
     <w:lsdException w:name="Outline List 1" w:semiHidden="1" w:unhideWhenUsed="1"/>
@@ -1595,8 +2163,10 @@
     <w:lsdException w:name="Table Subtle 2" w:semiHidden="1" w:unhideWhenUsed="1"/>
     <w:lsdException w:name="Table Web 1" w:semiHidden="1" w:unhideWhenUsed="1"/>
     <w:lsdException w:name="Table Web 2" w:semiHidden="1" w:unhideWhenUsed="1"/>
+    <w:lsdException w:name="Table Web 3" w:semiHidden="1" w:unhideWhenUsed="1"/>
     <w:lsdException w:name="Balloon Text" w:semiHidden="1" w:unhideWhenUsed="1"/>
     <w:lsdException w:name="Table Grid" w:uiPriority="39"/>
+    <w:lsdException w:name="Table Theme" w:semiHidden="1" w:unhideWhenUsed="1"/>
     <w:lsdException w:name="Placeholder Text" w:semiHidden="1"/>
     <w:lsdException w:name="No Spacing" w:uiPriority="1" w:qFormat="1"/>
     <w:lsdException w:name="Light Shading" w:uiPriority="60"/>
@@ -2683,7 +3253,7 @@
 </file>
 
 <file path=customXml/itemProps1.xml><?xml version="1.0" encoding="utf-8"?>
-<ds:datastoreItem xmlns:ds="http://schemas.openxmlformats.org/officeDocument/2006/customXml" ds:itemID="{89F80FDB-D82C-41A1-ABFA-C156B8A77837}">
+<ds:datastoreItem xmlns:ds="http://schemas.openxmlformats.org/officeDocument/2006/customXml" ds:itemID="{6DB28DBF-89F7-49B8-B0A0-3420B2CB9286}">
   <ds:schemaRefs>
     <ds:schemaRef ds:uri="http://schemas.openxmlformats.org/officeDocument/2006/bibliography"/>
   </ds:schemaRefs>

</xml_diff>